<commit_message>
Improvement: add angular docs
</commit_message>
<xml_diff>
--- a/documents/Introduction.docx
+++ b/documents/Introduction.docx
@@ -15,7 +15,14 @@
           <w:rFonts w:ascii="Sylfaen" w:hAnsi="Sylfaen"/>
           <w:sz w:val="24"/>
         </w:rPr>
-        <w:t>Ն Ե Ր Ա Ծ Ո Ւ Թ Յ Ո Ւ Ն</w:t>
+        <w:t>ՆԵ</w:t>
+      </w:r>
+      <w:r>
+        <w:rPr>
+          <w:rFonts w:ascii="Sylfaen" w:hAnsi="Sylfaen"/>
+          <w:sz w:val="24"/>
+        </w:rPr>
+        <w:t>ՐԱԾՈՒԹՅՈՒՆ</w:t>
       </w:r>
     </w:p>
     <w:p>
@@ -25,16 +32,12 @@
         <w:rPr>
           <w:rFonts w:ascii="Sylfaen" w:hAnsi="Sylfaen"/>
           <w:b/>
-          <w:i/>
-          <w:u w:val="single"/>
         </w:rPr>
       </w:pPr>
       <w:r>
         <w:rPr>
           <w:rFonts w:ascii="Sylfaen" w:hAnsi="Sylfaen"/>
           <w:b/>
-          <w:i/>
-          <w:u w:val="single"/>
         </w:rPr>
         <w:t>Աշխատանքի ընդհանուր բնութագիրը</w:t>
       </w:r>
@@ -42,7 +45,6 @@
     <w:p>
       <w:pPr>
         <w:spacing w:line="360" w:lineRule="auto"/>
-        <w:ind w:firstLine="697"/>
         <w:rPr>
           <w:rFonts w:ascii="Sylfaen" w:hAnsi="Sylfaen"/>
           <w:lang w:val="hy-AM"/>
@@ -52,10 +54,9 @@
         <w:rPr>
           <w:rFonts w:ascii="Sylfaen" w:hAnsi="Sylfaen"/>
           <w:b/>
-          <w:u w:val="single"/>
-          <w:lang w:val="hy-AM"/>
-        </w:rPr>
-        <w:t>Թեմայի արդիականությունը</w:t>
+          <w:lang w:val="hy-AM"/>
+        </w:rPr>
+        <w:t>Թեմայի արդիականություն</w:t>
       </w:r>
       <w:r>
         <w:rPr>
@@ -70,7 +71,7 @@
           <w:rFonts w:ascii="Sylfaen" w:hAnsi="Sylfaen"/>
           <w:lang w:val="hy-AM"/>
         </w:rPr>
-        <w:t>Միջոցառումը մարդու կամ մարդկանց կողմից կազ</w:t>
+        <w:t>Միջոցառումը մարդու կամ մարդկանց կողմից կազմակեր</w:t>
       </w:r>
       <w:r>
         <w:rPr>
@@ -84,7 +85,21 @@
           <w:rFonts w:ascii="Sylfaen" w:hAnsi="Sylfaen"/>
           <w:lang w:val="hy-AM"/>
         </w:rPr>
-        <w:t>մակերպված հավաքույթ է, որը անցկացվում է նախորոք որոշված վայրում</w:t>
+        <w:t>պ</w:t>
+      </w:r>
+      <w:r>
+        <w:rPr>
+          <w:rFonts w:ascii="Sylfaen" w:hAnsi="Sylfaen"/>
+          <w:lang w:val="hy-AM"/>
+        </w:rPr>
+        <w:t>ը</w:t>
+      </w:r>
+      <w:r>
+        <w:rPr>
+          <w:rFonts w:ascii="Sylfaen" w:hAnsi="Sylfaen"/>
+          <w:lang w:val="hy-AM"/>
+        </w:rPr>
+        <w:t>ված հավաքույթ է, որը անցկացվում է նախորոք որոշված վայրում</w:t>
       </w:r>
       <w:r>
         <w:rPr>
@@ -98,21 +113,16 @@
           <w:rFonts w:ascii="Sylfaen" w:hAnsi="Sylfaen"/>
           <w:lang w:val="hy-AM"/>
         </w:rPr>
-        <w:t xml:space="preserve"> ունի որոշա</w:t>
-      </w:r>
-      <w:r>
-        <w:rPr>
-          <w:rFonts w:ascii="Sylfaen" w:hAnsi="Sylfaen"/>
-          <w:lang w:val="hy-AM"/>
-        </w:rPr>
-        <w:t>-</w:t>
-      </w:r>
-      <w:r>
-        <w:rPr>
-          <w:rFonts w:ascii="Sylfaen" w:hAnsi="Sylfaen"/>
-          <w:lang w:val="hy-AM"/>
-        </w:rPr>
-        <w:t>կի տևողություն</w:t>
+        <w:t xml:space="preserve"> ունի որոշակի տ</w:t>
+      </w:r>
+      <w:bookmarkStart w:id="0" w:name="_GoBack"/>
+      <w:bookmarkEnd w:id="0"/>
+      <w:r>
+        <w:rPr>
+          <w:rFonts w:ascii="Sylfaen" w:hAnsi="Sylfaen"/>
+          <w:lang w:val="hy-AM"/>
+        </w:rPr>
+        <w:t>ևողություն</w:t>
       </w:r>
       <w:r>
         <w:rPr>
@@ -148,6 +158,7 @@
       <w:r>
         <w:rPr>
           <w:rFonts w:ascii="Sylfaen" w:hAnsi="Sylfaen"/>
+          <w:lang w:val="hy-AM"/>
         </w:rPr>
         <w:t>-</w:t>
       </w:r>
@@ -251,7 +262,7 @@
           <w:numId w:val="1"/>
         </w:numPr>
         <w:spacing w:line="360" w:lineRule="auto"/>
-        <w:ind w:left="0" w:firstLine="709"/>
+        <w:ind w:left="0" w:firstLine="284"/>
         <w:rPr>
           <w:rFonts w:ascii="Sylfaen" w:hAnsi="Sylfaen"/>
           <w:lang w:val="hy-AM"/>
@@ -363,7 +374,7 @@
           <w:numId w:val="1"/>
         </w:numPr>
         <w:spacing w:line="360" w:lineRule="auto"/>
-        <w:ind w:left="0" w:firstLine="708"/>
+        <w:ind w:left="0" w:firstLine="284"/>
         <w:rPr>
           <w:rFonts w:ascii="Sylfaen" w:hAnsi="Sylfaen"/>
           <w:lang w:val="hy-AM"/>
@@ -609,15 +620,7 @@
           <w:szCs w:val="24"/>
           <w:lang w:val="hy-AM"/>
         </w:rPr>
-        <w:t xml:space="preserve">մինչև </w:t>
-      </w:r>
-      <w:r>
-        <w:rPr>
-          <w:rFonts w:ascii="Sylfaen" w:hAnsi="Sylfaen"/>
-          <w:szCs w:val="24"/>
-          <w:lang w:val="hy-AM"/>
-        </w:rPr>
-        <w:t>2017թ</w:t>
+        <w:t>մինչև 2017թ</w:t>
       </w:r>
       <w:r>
         <w:rPr>
@@ -765,7 +768,6 @@
                 <w:rFonts w:ascii="Sylfaen" w:hAnsi="Sylfaen" w:cs="Arial"/>
                 <w:b/>
                 <w:bCs/>
-                <w:color w:val="222222"/>
                 <w:szCs w:val="24"/>
                 <w:lang w:val="hy-AM" w:eastAsia="en-US"/>
               </w:rPr>
@@ -775,7 +777,6 @@
                 <w:rFonts w:ascii="Sylfaen" w:hAnsi="Sylfaen" w:cs="Arial"/>
                 <w:b/>
                 <w:bCs/>
-                <w:color w:val="222222"/>
                 <w:szCs w:val="24"/>
                 <w:lang w:val="hy-AM" w:eastAsia="en-US"/>
               </w:rPr>
@@ -810,7 +811,6 @@
                 <w:rFonts w:ascii="Sylfaen" w:hAnsi="Sylfaen" w:cs="Arial"/>
                 <w:b/>
                 <w:bCs/>
-                <w:color w:val="222222"/>
                 <w:szCs w:val="24"/>
                 <w:lang w:val="hy-AM" w:eastAsia="en-US"/>
               </w:rPr>
@@ -820,7 +820,6 @@
                 <w:rFonts w:ascii="Sylfaen" w:hAnsi="Sylfaen" w:cs="Arial"/>
                 <w:b/>
                 <w:bCs/>
-                <w:color w:val="222222"/>
                 <w:szCs w:val="24"/>
                 <w:lang w:val="hy-AM" w:eastAsia="en-US"/>
               </w:rPr>
@@ -860,7 +859,6 @@
                 <w:rFonts w:ascii="Sylfaen" w:hAnsi="Sylfaen" w:cs="Arial"/>
                 <w:b/>
                 <w:bCs/>
-                <w:color w:val="222222"/>
                 <w:szCs w:val="24"/>
                 <w:lang w:val="hy-AM" w:eastAsia="en-US"/>
               </w:rPr>
@@ -870,7 +868,6 @@
                 <w:rFonts w:ascii="Sylfaen" w:hAnsi="Sylfaen" w:cs="Arial"/>
                 <w:b/>
                 <w:bCs/>
-                <w:color w:val="222222"/>
                 <w:szCs w:val="24"/>
                 <w:lang w:val="hy-AM" w:eastAsia="en-US"/>
               </w:rPr>
@@ -904,7 +901,6 @@
               <w:rPr>
                 <w:rFonts w:ascii="Sylfaen" w:hAnsi="Sylfaen" w:cs="Arial"/>
                 <w:b/>
-                <w:color w:val="222222"/>
                 <w:szCs w:val="24"/>
                 <w:lang w:val="en-US" w:eastAsia="en-US"/>
               </w:rPr>
@@ -913,7 +909,6 @@
               <w:rPr>
                 <w:rFonts w:ascii="Sylfaen" w:hAnsi="Sylfaen" w:cs="Arial"/>
                 <w:b/>
-                <w:color w:val="222222"/>
                 <w:szCs w:val="24"/>
                 <w:lang w:val="en-US" w:eastAsia="en-US"/>
               </w:rPr>
@@ -953,7 +948,6 @@
                 <w:rFonts w:ascii="Sylfaen" w:hAnsi="Sylfaen" w:cs="Arial"/>
                 <w:b/>
                 <w:bCs/>
-                <w:color w:val="222222"/>
                 <w:szCs w:val="24"/>
                 <w:lang w:val="en-US" w:eastAsia="en-US"/>
               </w:rPr>
@@ -995,7 +989,6 @@
               <w:rPr>
                 <w:rFonts w:ascii="Sylfaen" w:hAnsi="Sylfaen" w:cs="Arial"/>
                 <w:b/>
-                <w:color w:val="222222"/>
                 <w:szCs w:val="24"/>
                 <w:lang w:val="en-US" w:eastAsia="en-US"/>
               </w:rPr>
@@ -1004,7 +997,6 @@
               <w:rPr>
                 <w:rFonts w:ascii="Sylfaen" w:hAnsi="Sylfaen" w:cs="Arial"/>
                 <w:b/>
-                <w:color w:val="222222"/>
                 <w:szCs w:val="24"/>
                 <w:lang w:val="en-US" w:eastAsia="en-US"/>
               </w:rPr>
@@ -1065,7 +1057,6 @@
                 <w:rFonts w:ascii="Sylfaen" w:hAnsi="Sylfaen" w:cs="Arial"/>
                 <w:b/>
                 <w:bCs/>
-                <w:color w:val="222222"/>
                 <w:szCs w:val="24"/>
                 <w:lang w:val="en-US" w:eastAsia="en-US"/>
               </w:rPr>
@@ -1107,7 +1098,6 @@
               <w:rPr>
                 <w:rFonts w:ascii="Sylfaen" w:hAnsi="Sylfaen" w:cs="Arial"/>
                 <w:b/>
-                <w:color w:val="222222"/>
                 <w:szCs w:val="24"/>
                 <w:lang w:val="en-US" w:eastAsia="en-US"/>
               </w:rPr>
@@ -1116,7 +1106,6 @@
               <w:rPr>
                 <w:rFonts w:ascii="Sylfaen" w:hAnsi="Sylfaen" w:cs="Arial"/>
                 <w:b/>
-                <w:color w:val="222222"/>
                 <w:szCs w:val="24"/>
                 <w:lang w:val="en-US" w:eastAsia="en-US"/>
               </w:rPr>
@@ -1156,7 +1145,6 @@
                 <w:rFonts w:ascii="Sylfaen" w:hAnsi="Sylfaen" w:cs="Arial"/>
                 <w:b/>
                 <w:bCs/>
-                <w:color w:val="222222"/>
                 <w:szCs w:val="24"/>
                 <w:lang w:val="hy-AM" w:eastAsia="en-US"/>
               </w:rPr>
@@ -1166,7 +1154,6 @@
                 <w:rFonts w:ascii="Sylfaen" w:hAnsi="Sylfaen" w:cs="Arial"/>
                 <w:b/>
                 <w:bCs/>
-                <w:color w:val="222222"/>
                 <w:szCs w:val="24"/>
                 <w:lang w:val="hy-AM" w:eastAsia="en-US"/>
               </w:rPr>
@@ -1200,7 +1187,6 @@
               <w:rPr>
                 <w:rFonts w:ascii="Sylfaen" w:hAnsi="Sylfaen" w:cs="Arial"/>
                 <w:b/>
-                <w:color w:val="222222"/>
                 <w:szCs w:val="24"/>
                 <w:lang w:val="en-US" w:eastAsia="en-US"/>
               </w:rPr>
@@ -1209,7 +1195,6 @@
               <w:rPr>
                 <w:rFonts w:ascii="Sylfaen" w:hAnsi="Sylfaen" w:cs="Arial"/>
                 <w:b/>
-                <w:color w:val="222222"/>
                 <w:szCs w:val="24"/>
                 <w:lang w:val="en-US" w:eastAsia="en-US"/>
               </w:rPr>
@@ -1427,15 +1412,7 @@
           <w:b/>
           <w:lang w:val="hy-AM"/>
         </w:rPr>
-        <w:t>Մագիստրոսական թեզի նպատակն է՝</w:t>
-      </w:r>
-      <w:r>
-        <w:rPr>
-          <w:rFonts w:ascii="Sylfaen" w:hAnsi="Sylfaen"/>
-          <w:b/>
-          <w:lang w:val="hy-AM"/>
-        </w:rPr>
-        <w:t xml:space="preserve"> </w:t>
+        <w:t xml:space="preserve">Մագիստրոսական թեզի նպատակն է՝ </w:t>
       </w:r>
       <w:r>
         <w:rPr>
@@ -1448,7 +1425,6 @@
     <w:p>
       <w:pPr>
         <w:spacing w:line="360" w:lineRule="auto"/>
-        <w:ind w:firstLine="697"/>
         <w:jc w:val="both"/>
         <w:rPr>
           <w:rFonts w:ascii="Sylfaen" w:hAnsi="Sylfaen"/>
@@ -1461,10 +1437,9 @@
         <w:rPr>
           <w:rFonts w:ascii="Sylfaen" w:hAnsi="Sylfaen"/>
           <w:b/>
-          <w:u w:val="single"/>
-          <w:lang w:val="hy-AM"/>
-        </w:rPr>
-        <w:t>Հետազոտության խնդիրները</w:t>
+          <w:lang w:val="hy-AM"/>
+        </w:rPr>
+        <w:t>Հետազոտության խնդիրներ</w:t>
       </w:r>
       <w:r>
         <w:rPr>
@@ -1474,17 +1449,14 @@
         </w:rPr>
         <w:t>։</w:t>
       </w:r>
-    </w:p>
-    <w:p>
-      <w:pPr>
-        <w:spacing w:line="360" w:lineRule="auto"/>
-        <w:ind w:firstLine="700"/>
-        <w:jc w:val="both"/>
-        <w:rPr>
-          <w:rFonts w:ascii="Sylfaen" w:hAnsi="Sylfaen"/>
-          <w:lang w:val="hy-AM"/>
-        </w:rPr>
-      </w:pPr>
+      <w:r>
+        <w:rPr>
+          <w:rFonts w:ascii="Sylfaen" w:hAnsi="Sylfaen"/>
+          <w:b/>
+          <w:lang w:val="hy-AM"/>
+        </w:rPr>
+        <w:t xml:space="preserve"> </w:t>
+      </w:r>
       <w:r>
         <w:rPr>
           <w:rFonts w:ascii="Sylfaen" w:hAnsi="Sylfaen"/>
@@ -1511,14 +1483,56 @@
           <w:rFonts w:ascii="Sylfaen" w:hAnsi="Sylfaen"/>
           <w:lang w:val="hy-AM"/>
         </w:rPr>
-        <w:t>b</w:t>
-      </w:r>
-      <w:r>
-        <w:rPr>
-          <w:rFonts w:ascii="Sylfaen" w:hAnsi="Sylfaen"/>
-          <w:lang w:val="hy-AM"/>
-        </w:rPr>
-        <w:t>ack-end տեխնոլոգիաներ հետազոտում և դրանցից մեկ կամ մի քանի տեխնոլո-գիայի ընտրում,</w:t>
+        <w:t>Սերվեր</w:t>
+      </w:r>
+      <w:r>
+        <w:rPr>
+          <w:rFonts w:ascii="Sylfaen" w:hAnsi="Sylfaen"/>
+          <w:lang w:val="hy-AM"/>
+        </w:rPr>
+        <w:t>ի</w:t>
+      </w:r>
+      <w:r>
+        <w:rPr>
+          <w:rFonts w:ascii="Sylfaen" w:hAnsi="Sylfaen"/>
+          <w:lang w:val="hy-AM"/>
+        </w:rPr>
+        <w:t xml:space="preserve"> կողմում աշխատող</w:t>
+      </w:r>
+      <w:r>
+        <w:rPr>
+          <w:rFonts w:ascii="Sylfaen" w:hAnsi="Sylfaen"/>
+          <w:lang w:val="hy-AM"/>
+        </w:rPr>
+        <w:t xml:space="preserve"> տեխնոլոգիաներ</w:t>
+      </w:r>
+      <w:r>
+        <w:rPr>
+          <w:rFonts w:ascii="Sylfaen" w:hAnsi="Sylfaen"/>
+          <w:lang w:val="hy-AM"/>
+        </w:rPr>
+        <w:t>ի</w:t>
+      </w:r>
+      <w:r>
+        <w:rPr>
+          <w:rFonts w:ascii="Sylfaen" w:hAnsi="Sylfaen"/>
+          <w:lang w:val="hy-AM"/>
+        </w:rPr>
+        <w:t xml:space="preserve"> հետազոտում և </w:t>
+      </w:r>
+      <w:r>
+        <w:rPr>
+          <w:rFonts w:ascii="Sylfaen" w:hAnsi="Sylfaen"/>
+          <w:lang w:val="hy-AM"/>
+        </w:rPr>
+        <w:t>դրանցից մեկ կամ մի քանի տեխնոլո</w:t>
+      </w:r>
+      <w:r>
+        <w:rPr>
+          <w:rFonts w:ascii="Sylfaen" w:hAnsi="Sylfaen"/>
+          <w:lang w:val="hy-AM"/>
+        </w:rPr>
+        <w:t>գիայի ընտրում,</w:t>
       </w:r>
     </w:p>
     <w:p>
@@ -1540,28 +1554,35 @@
           <w:lang w:val="hy-AM"/>
         </w:rPr>
         <w:lastRenderedPageBreak/>
-        <w:t>f</w:t>
-      </w:r>
-      <w:r>
-        <w:rPr>
-          <w:rFonts w:ascii="Sylfaen" w:hAnsi="Sylfaen"/>
-          <w:lang w:val="hy-AM"/>
-        </w:rPr>
-        <w:t>ront</w:t>
-      </w:r>
-      <w:r>
-        <w:rPr>
-          <w:rFonts w:ascii="Sylfaen" w:hAnsi="Sylfaen"/>
-          <w:lang w:val="hy-AM"/>
-        </w:rPr>
-        <w:t>-end տեխնոլոգիաներ հետազոտում և դրանցից մեկ կամ մի քանի տեխնոլո</w:t>
-      </w:r>
-      <w:r>
-        <w:rPr>
-          <w:rFonts w:ascii="Sylfaen" w:hAnsi="Sylfaen"/>
-          <w:lang w:val="hy-AM"/>
-        </w:rPr>
-        <w:t>-</w:t>
+        <w:t xml:space="preserve">հաճախորդի կողմում աշխատող </w:t>
+      </w:r>
+      <w:r>
+        <w:rPr>
+          <w:rFonts w:ascii="Sylfaen" w:hAnsi="Sylfaen"/>
+          <w:lang w:val="hy-AM"/>
+        </w:rPr>
+        <w:t>տեխնոլոգիաներ</w:t>
+      </w:r>
+      <w:r>
+        <w:rPr>
+          <w:rFonts w:ascii="Sylfaen" w:hAnsi="Sylfaen"/>
+          <w:lang w:val="hy-AM"/>
+        </w:rPr>
+        <w:t>ի</w:t>
+      </w:r>
+      <w:r>
+        <w:rPr>
+          <w:rFonts w:ascii="Sylfaen" w:hAnsi="Sylfaen"/>
+          <w:lang w:val="hy-AM"/>
+        </w:rPr>
+        <w:t xml:space="preserve"> հետազոտում և </w:t>
+      </w:r>
+      <w:r>
+        <w:rPr>
+          <w:rFonts w:ascii="Sylfaen" w:hAnsi="Sylfaen"/>
+          <w:lang w:val="hy-AM"/>
+        </w:rPr>
+        <w:t>դրանցից մեկ կամ մի քանի տեխնոլո</w:t>
       </w:r>
       <w:r>
         <w:rPr>
@@ -1596,14 +1617,7 @@
           <w:rFonts w:ascii="Sylfaen" w:hAnsi="Sylfaen"/>
           <w:lang w:val="hy-AM"/>
         </w:rPr>
-        <w:t xml:space="preserve">վյալների բազաների </w:t>
-      </w:r>
-      <w:r>
-        <w:rPr>
-          <w:rFonts w:ascii="Sylfaen" w:hAnsi="Sylfaen"/>
-          <w:lang w:val="hy-AM"/>
-        </w:rPr>
-        <w:t>հետազոտում և դրանցից մեկ կամ մի քանի տեխնոլոգիայի ընտրում,</w:t>
+        <w:t>վյալների բազաների հետազոտում և դրանցից մեկ կամ մի քանի տեխնոլոգիայի ընտրում,</w:t>
       </w:r>
     </w:p>
     <w:p>
@@ -1624,24 +1638,312 @@
           <w:rFonts w:ascii="Sylfaen" w:hAnsi="Sylfaen"/>
           <w:lang w:val="hy-AM"/>
         </w:rPr>
-        <w:t>վեբ հավելվածի</w:t>
-      </w:r>
-      <w:r>
-        <w:rPr>
-          <w:rFonts w:ascii="Sylfaen" w:hAnsi="Sylfaen"/>
-          <w:lang w:val="hy-AM"/>
-        </w:rPr>
-        <w:t xml:space="preserve"> աշխատանքի կառավարման ալգորիթմի և ծրագրի մշ</w:t>
-      </w:r>
-      <w:r>
-        <w:rPr>
-          <w:rFonts w:ascii="Sylfaen" w:hAnsi="Sylfaen"/>
-          <w:lang w:val="hy-AM"/>
-        </w:rPr>
-        <w:t>ակում։</w:t>
-      </w:r>
-      <w:bookmarkStart w:id="0" w:name="_GoBack"/>
-      <w:bookmarkEnd w:id="0"/>
+        <w:t>վեբ հավելվածի աշխատանքի կառավարման ալգորիթմի և ծրագրի մշակում։</w:t>
+      </w:r>
+    </w:p>
+    <w:p>
+      <w:pPr>
+        <w:spacing w:line="360" w:lineRule="auto"/>
+        <w:jc w:val="both"/>
+        <w:rPr>
+          <w:rFonts w:ascii="Sylfaen" w:hAnsi="Sylfaen"/>
+          <w:b/>
+          <w:lang w:val="hy-AM"/>
+        </w:rPr>
+      </w:pPr>
+      <w:r>
+        <w:rPr>
+          <w:rFonts w:ascii="Sylfaen" w:hAnsi="Sylfaen"/>
+          <w:b/>
+          <w:lang w:val="hy-AM"/>
+        </w:rPr>
+        <w:t>Հետազոտության մեթոդներ</w:t>
+      </w:r>
+      <w:r>
+        <w:rPr>
+          <w:rFonts w:ascii="Sylfaen" w:hAnsi="Sylfaen"/>
+          <w:b/>
+          <w:lang w:val="hy-AM"/>
+        </w:rPr>
+        <w:t xml:space="preserve">։ </w:t>
+      </w:r>
+      <w:r>
+        <w:rPr>
+          <w:rFonts w:ascii="Sylfaen" w:hAnsi="Sylfaen"/>
+          <w:lang w:val="hy-AM"/>
+        </w:rPr>
+        <w:t>Աշխատանքում օգտագործված են ռելացիոն տվյալների բազաների, օբյեկտ</w:t>
+      </w:r>
+      <w:r>
+        <w:rPr>
+          <w:rFonts w:ascii="Sylfaen" w:hAnsi="Sylfaen"/>
+          <w:lang w:val="hy-AM"/>
+        </w:rPr>
+        <w:t>-</w:t>
+      </w:r>
+      <w:r>
+        <w:rPr>
+          <w:rFonts w:ascii="Sylfaen" w:hAnsi="Sylfaen"/>
+          <w:lang w:val="hy-AM"/>
+        </w:rPr>
+        <w:t>կողնորոշված, ֆունկցիոնալ</w:t>
+      </w:r>
+      <w:r>
+        <w:rPr>
+          <w:rFonts w:ascii="Sylfaen" w:hAnsi="Sylfaen"/>
+          <w:lang w:val="hy-AM"/>
+        </w:rPr>
+        <w:t>, ասին</w:t>
+      </w:r>
+      <w:r>
+        <w:rPr>
+          <w:rFonts w:ascii="Sylfaen" w:hAnsi="Sylfaen"/>
+          <w:lang w:val="hy-AM"/>
+        </w:rPr>
+        <w:t>խրոն</w:t>
+      </w:r>
+      <w:r>
+        <w:rPr>
+          <w:rFonts w:ascii="Sylfaen" w:hAnsi="Sylfaen"/>
+          <w:lang w:val="hy-AM"/>
+        </w:rPr>
+        <w:t xml:space="preserve">, </w:t>
+      </w:r>
+      <w:r>
+        <w:rPr>
+          <w:rFonts w:ascii="Sylfaen" w:hAnsi="Sylfaen"/>
+          <w:lang w:val="hy-AM"/>
+        </w:rPr>
+        <w:t>դեկլերատիվ</w:t>
+      </w:r>
+      <w:r>
+        <w:rPr>
+          <w:rFonts w:ascii="Sylfaen" w:hAnsi="Sylfaen"/>
+          <w:lang w:val="hy-AM"/>
+        </w:rPr>
+        <w:t xml:space="preserve"> ծրագրավոր</w:t>
+      </w:r>
+      <w:r>
+        <w:rPr>
+          <w:rFonts w:ascii="Sylfaen" w:hAnsi="Sylfaen"/>
+          <w:lang w:val="hy-AM"/>
+        </w:rPr>
+        <w:t>-</w:t>
+      </w:r>
+      <w:r>
+        <w:rPr>
+          <w:rFonts w:ascii="Sylfaen" w:hAnsi="Sylfaen"/>
+          <w:lang w:val="hy-AM"/>
+        </w:rPr>
+        <w:t>ման</w:t>
+      </w:r>
+      <w:r>
+        <w:rPr>
+          <w:rFonts w:ascii="Sylfaen" w:hAnsi="Sylfaen"/>
+          <w:lang w:val="hy-AM"/>
+        </w:rPr>
+        <w:t xml:space="preserve"> ոճերի</w:t>
+      </w:r>
+      <w:r>
+        <w:rPr>
+          <w:rFonts w:ascii="Sylfaen" w:hAnsi="Sylfaen"/>
+          <w:lang w:val="hy-AM"/>
+        </w:rPr>
+        <w:t>,</w:t>
+      </w:r>
+      <w:r>
+        <w:rPr>
+          <w:rFonts w:ascii="Sylfaen" w:hAnsi="Sylfaen"/>
+          <w:lang w:val="hy-AM"/>
+        </w:rPr>
+        <w:t xml:space="preserve"> </w:t>
+      </w:r>
+      <w:r>
+        <w:rPr>
+          <w:rFonts w:ascii="Sylfaen" w:hAnsi="Sylfaen"/>
+          <w:szCs w:val="21"/>
+          <w:shd w:val="clear" w:color="auto" w:fill="FFFFFF"/>
+          <w:lang w:val="hy-AM"/>
+        </w:rPr>
+        <w:t>ն</w:t>
+      </w:r>
+      <w:r>
+        <w:rPr>
+          <w:rFonts w:ascii="Sylfaen" w:hAnsi="Sylfaen"/>
+          <w:szCs w:val="21"/>
+          <w:shd w:val="clear" w:color="auto" w:fill="FFFFFF"/>
+          <w:lang w:val="hy-AM"/>
+        </w:rPr>
+        <w:t>երկայացման</w:t>
+      </w:r>
+      <w:r>
+        <w:rPr>
+          <w:rFonts w:ascii="Sylfaen" w:hAnsi="Sylfaen"/>
+          <w:lang w:val="hy-AM"/>
+        </w:rPr>
+        <w:t xml:space="preserve"> կարգավիճակի փոխանցում</w:t>
+      </w:r>
+      <w:r>
+        <w:rPr>
+          <w:rFonts w:ascii="Sylfaen" w:hAnsi="Sylfaen"/>
+          <w:lang w:val="hy-AM"/>
+        </w:rPr>
+        <w:t xml:space="preserve"> </w:t>
+      </w:r>
+      <w:r>
+        <w:rPr>
+          <w:rFonts w:ascii="Sylfaen" w:hAnsi="Sylfaen"/>
+          <w:lang w:val="hy-AM"/>
+        </w:rPr>
+        <w:t>(</w:t>
+      </w:r>
+      <w:r>
+        <w:rPr>
+          <w:rFonts w:ascii="Sylfaen" w:hAnsi="Sylfaen"/>
+          <w:lang w:val="hy-AM"/>
+        </w:rPr>
+        <w:t>REST</w:t>
+      </w:r>
+      <w:r>
+        <w:rPr>
+          <w:rFonts w:ascii="Sylfaen" w:hAnsi="Sylfaen"/>
+          <w:lang w:val="hy-AM"/>
+        </w:rPr>
+        <w:t>)</w:t>
+      </w:r>
+      <w:r>
+        <w:rPr>
+          <w:rFonts w:ascii="Sylfaen" w:hAnsi="Sylfaen"/>
+          <w:lang w:val="hy-AM"/>
+        </w:rPr>
+        <w:t>,</w:t>
+      </w:r>
+      <w:r>
+        <w:rPr>
+          <w:rFonts w:ascii="Sylfaen" w:hAnsi="Sylfaen"/>
+          <w:lang w:val="hy-AM"/>
+        </w:rPr>
+        <w:t xml:space="preserve"> </w:t>
+      </w:r>
+      <w:r>
+        <w:rPr>
+          <w:rFonts w:ascii="Sylfaen" w:hAnsi="Sylfaen"/>
+          <w:szCs w:val="21"/>
+          <w:shd w:val="clear" w:color="auto" w:fill="FFFFFF"/>
+          <w:lang w:val="hy-AM"/>
+        </w:rPr>
+        <w:t>մ</w:t>
+      </w:r>
+      <w:r>
+        <w:rPr>
+          <w:rFonts w:ascii="Sylfaen" w:hAnsi="Sylfaen"/>
+          <w:szCs w:val="21"/>
+          <w:shd w:val="clear" w:color="auto" w:fill="FFFFFF"/>
+          <w:lang w:val="hy-AM"/>
+        </w:rPr>
+        <w:t>ոդել</w:t>
+      </w:r>
+      <w:r>
+        <w:rPr>
+          <w:rFonts w:ascii="Sylfaen" w:hAnsi="Sylfaen"/>
+          <w:szCs w:val="21"/>
+          <w:shd w:val="clear" w:color="auto" w:fill="FFFFFF"/>
+          <w:lang w:val="hy-AM"/>
+        </w:rPr>
+        <w:t>-ն</w:t>
+      </w:r>
+      <w:r>
+        <w:rPr>
+          <w:rFonts w:ascii="Sylfaen" w:hAnsi="Sylfaen"/>
+          <w:szCs w:val="21"/>
+          <w:shd w:val="clear" w:color="auto" w:fill="FFFFFF"/>
+          <w:lang w:val="hy-AM"/>
+        </w:rPr>
+        <w:t>երկայացում</w:t>
+      </w:r>
+      <w:r>
+        <w:rPr>
+          <w:rFonts w:ascii="Sylfaen" w:hAnsi="Sylfaen"/>
+          <w:szCs w:val="21"/>
+          <w:shd w:val="clear" w:color="auto" w:fill="FFFFFF"/>
+          <w:lang w:val="hy-AM"/>
+        </w:rPr>
+        <w:t>-կ</w:t>
+      </w:r>
+      <w:r>
+        <w:rPr>
+          <w:rFonts w:ascii="Sylfaen" w:hAnsi="Sylfaen"/>
+          <w:szCs w:val="21"/>
+          <w:shd w:val="clear" w:color="auto" w:fill="FFFFFF"/>
+          <w:lang w:val="hy-AM"/>
+        </w:rPr>
+        <w:t>առավարիչ</w:t>
+      </w:r>
+      <w:r>
+        <w:rPr>
+          <w:rFonts w:ascii="Sylfaen" w:hAnsi="Sylfaen"/>
+          <w:szCs w:val="21"/>
+          <w:shd w:val="clear" w:color="auto" w:fill="FFFFFF"/>
+          <w:lang w:val="hy-AM"/>
+        </w:rPr>
+        <w:t xml:space="preserve"> (MVC)</w:t>
+      </w:r>
+      <w:r>
+        <w:rPr>
+          <w:rFonts w:ascii="Sylfaen" w:hAnsi="Sylfaen"/>
+          <w:lang w:val="hy-AM"/>
+        </w:rPr>
+        <w:t xml:space="preserve"> </w:t>
+      </w:r>
+      <w:r>
+        <w:rPr>
+          <w:rFonts w:ascii="Sylfaen" w:hAnsi="Sylfaen"/>
+          <w:lang w:val="hy-AM"/>
+        </w:rPr>
+        <w:t>և հաճախորդ-սերվեր ճարտարապետու</w:t>
+      </w:r>
+      <w:r>
+        <w:rPr>
+          <w:rFonts w:ascii="Sylfaen" w:hAnsi="Sylfaen"/>
+          <w:lang w:val="hy-AM"/>
+        </w:rPr>
+        <w:t>թյ</w:t>
+      </w:r>
+      <w:r>
+        <w:rPr>
+          <w:rFonts w:ascii="Sylfaen" w:hAnsi="Sylfaen"/>
+          <w:lang w:val="hy-AM"/>
+        </w:rPr>
+        <w:t>ու</w:t>
+      </w:r>
+      <w:r>
+        <w:rPr>
+          <w:rFonts w:ascii="Sylfaen" w:hAnsi="Sylfaen"/>
+          <w:lang w:val="hy-AM"/>
+        </w:rPr>
+        <w:t>ն</w:t>
+      </w:r>
+      <w:r>
+        <w:rPr>
+          <w:rFonts w:ascii="Sylfaen" w:hAnsi="Sylfaen"/>
+          <w:lang w:val="hy-AM"/>
+        </w:rPr>
+        <w:t>ների</w:t>
+      </w:r>
+      <w:r>
+        <w:rPr>
+          <w:rFonts w:ascii="Sylfaen" w:hAnsi="Sylfaen"/>
+          <w:lang w:val="hy-AM"/>
+        </w:rPr>
+        <w:t xml:space="preserve"> մեթոդները</w:t>
+      </w:r>
+      <w:r>
+        <w:rPr>
+          <w:rFonts w:ascii="Sylfaen" w:hAnsi="Sylfaen"/>
+          <w:lang w:val="hy-AM"/>
+        </w:rPr>
+        <w:t>։</w:t>
+      </w:r>
     </w:p>
     <w:sectPr>
       <w:pgSz w:w="11906" w:h="16838"/>
@@ -2845,7 +3147,7 @@
 </file>
 
 <file path=customXml/itemProps1.xml><?xml version="1.0" encoding="utf-8"?>
-<ds:datastoreItem xmlns:ds="http://schemas.openxmlformats.org/officeDocument/2006/customXml" ds:itemID="{1BD4D13F-35F0-4302-A350-3476729DF510}">
+<ds:datastoreItem xmlns:ds="http://schemas.openxmlformats.org/officeDocument/2006/customXml" ds:itemID="{C0384356-CDE8-4036-86EE-B028BC4415D2}">
   <ds:schemaRefs>
     <ds:schemaRef ds:uri="http://schemas.openxmlformats.org/officeDocument/2006/bibliography"/>
   </ds:schemaRefs>

</xml_diff>